<commit_message>
SRS added, Vue component checked
</commit_message>
<xml_diff>
--- a/docs/documentation.docx
+++ b/docs/documentation.docx
@@ -19,9 +19,17 @@
           <w:sz w:val="48"/>
         </w:rPr>
         <w:drawing>
-          <wp:inline distT="0" distB="0" distL="0" distR="0" wp14:anchorId="79E39A71" wp14:editId="2BA8D1E5">
-            <wp:extent cx="5972810" cy="2023745"/>
-            <wp:effectExtent l="0" t="0" r="8890" b="0"/>
+          <wp:anchor distT="0" distB="0" distL="114300" distR="114300" simplePos="0" relativeHeight="251658240" behindDoc="1" locked="0" layoutInCell="1" allowOverlap="1">
+            <wp:simplePos x="0" y="0"/>
+            <wp:positionH relativeFrom="page">
+              <wp:posOffset>15240</wp:posOffset>
+            </wp:positionH>
+            <wp:positionV relativeFrom="page">
+              <wp:posOffset>15240</wp:posOffset>
+            </wp:positionV>
+            <wp:extent cx="7741920" cy="2623166"/>
+            <wp:effectExtent l="0" t="0" r="0" b="0"/>
+            <wp:wrapTopAndBottom/>
             <wp:docPr id="1" name="Kép 1" descr="D:\Egyetem\3. év\I. félév\Szoftver rendszerek tervezése\OldButGold\Images\OldButGold_logo.png"/>
             <wp:cNvGraphicFramePr>
               <a:graphicFrameLocks xmlns:a="http://schemas.openxmlformats.org/drawingml/2006/main" noChangeAspect="1"/>
@@ -36,7 +44,7 @@
                     </pic:cNvPicPr>
                   </pic:nvPicPr>
                   <pic:blipFill>
-                    <a:blip r:embed="rId4">
+                    <a:blip r:embed="rId7">
                       <a:extLst>
                         <a:ext uri="{28A0092B-C50C-407E-A947-70E740481C1C}">
                           <a14:useLocalDpi xmlns:a14="http://schemas.microsoft.com/office/drawing/2010/main" val="0"/>
@@ -51,7 +59,7 @@
                   <pic:spPr bwMode="auto">
                     <a:xfrm>
                       <a:off x="0" y="0"/>
-                      <a:ext cx="5972810" cy="2023745"/>
+                      <a:ext cx="7741920" cy="2623166"/>
                     </a:xfrm>
                     <a:prstGeom prst="rect">
                       <a:avLst/>
@@ -64,13 +72,18 @@
                 </pic:pic>
               </a:graphicData>
             </a:graphic>
-          </wp:inline>
+            <wp14:sizeRelH relativeFrom="margin">
+              <wp14:pctWidth>0</wp14:pctWidth>
+            </wp14:sizeRelH>
+            <wp14:sizeRelV relativeFrom="margin">
+              <wp14:pctHeight>0</wp14:pctHeight>
+            </wp14:sizeRelV>
+          </wp:anchor>
         </w:drawing>
       </w:r>
     </w:p>
     <w:p>
       <w:pPr>
-        <w:jc w:val="center"/>
         <w:rPr>
           <w:rFonts w:asciiTheme="majorHAnsi" w:hAnsiTheme="majorHAnsi" w:cstheme="majorHAnsi"/>
           <w:b/>
@@ -78,10 +91,33 @@
           <w:lang w:val="hu-HU"/>
         </w:rPr>
       </w:pPr>
-    </w:p>
+      <w:bookmarkStart w:id="0" w:name="_GoBack"/>
+      <w:bookmarkEnd w:id="0"/>
+    </w:p>
+    <w:p/>
     <w:p>
       <w:pPr>
         <w:jc w:val="center"/>
+        <w:rPr>
+          <w:rFonts w:asciiTheme="majorHAnsi" w:hAnsiTheme="majorHAnsi" w:cstheme="majorHAnsi"/>
+          <w:b/>
+          <w:sz w:val="56"/>
+          <w:lang w:val="hu-HU"/>
+        </w:rPr>
+      </w:pPr>
+      <w:r>
+        <w:rPr>
+          <w:rFonts w:asciiTheme="majorHAnsi" w:hAnsiTheme="majorHAnsi" w:cstheme="majorHAnsi"/>
+          <w:b/>
+          <w:sz w:val="56"/>
+          <w:lang w:val="hu-HU"/>
+        </w:rPr>
+        <w:t>PROJEKT DOKUMENTÁCIÓ</w:t>
+      </w:r>
+    </w:p>
+    <w:p>
+      <w:pPr>
+        <w:jc w:val="right"/>
         <w:rPr>
           <w:rFonts w:asciiTheme="majorHAnsi" w:hAnsiTheme="majorHAnsi" w:cstheme="majorHAnsi"/>
           <w:b/>
@@ -92,26 +128,6 @@
     </w:p>
     <w:p>
       <w:pPr>
-        <w:jc w:val="center"/>
-        <w:rPr>
-          <w:rFonts w:asciiTheme="majorHAnsi" w:hAnsiTheme="majorHAnsi" w:cstheme="majorHAnsi"/>
-          <w:b/>
-          <w:sz w:val="56"/>
-          <w:lang w:val="hu-HU"/>
-        </w:rPr>
-      </w:pPr>
-      <w:r>
-        <w:rPr>
-          <w:rFonts w:asciiTheme="majorHAnsi" w:hAnsiTheme="majorHAnsi" w:cstheme="majorHAnsi"/>
-          <w:b/>
-          <w:sz w:val="56"/>
-          <w:lang w:val="hu-HU"/>
-        </w:rPr>
-        <w:t>PROJEKT DOKUMENTÁCIÓ</w:t>
-      </w:r>
-    </w:p>
-    <w:p>
-      <w:pPr>
         <w:jc w:val="right"/>
         <w:rPr>
           <w:rFonts w:asciiTheme="majorHAnsi" w:hAnsiTheme="majorHAnsi" w:cstheme="majorHAnsi"/>
@@ -126,6 +142,81 @@
         <w:jc w:val="right"/>
         <w:rPr>
           <w:rFonts w:asciiTheme="majorHAnsi" w:hAnsiTheme="majorHAnsi" w:cstheme="majorHAnsi"/>
+          <w:sz w:val="36"/>
+          <w:lang w:val="hu-HU"/>
+        </w:rPr>
+      </w:pPr>
+    </w:p>
+    <w:p>
+      <w:pPr>
+        <w:jc w:val="right"/>
+        <w:rPr>
+          <w:rFonts w:asciiTheme="majorHAnsi" w:hAnsiTheme="majorHAnsi" w:cstheme="majorHAnsi"/>
+          <w:sz w:val="36"/>
+          <w:lang w:val="hu-HU"/>
+        </w:rPr>
+      </w:pPr>
+      <w:r>
+        <w:rPr>
+          <w:rFonts w:asciiTheme="majorHAnsi" w:hAnsiTheme="majorHAnsi" w:cstheme="majorHAnsi"/>
+          <w:sz w:val="36"/>
+          <w:lang w:val="hu-HU"/>
+        </w:rPr>
+        <w:t>Készítette</w:t>
+      </w:r>
+      <w:r>
+        <w:rPr>
+          <w:rFonts w:asciiTheme="majorHAnsi" w:hAnsiTheme="majorHAnsi" w:cstheme="majorHAnsi"/>
+          <w:sz w:val="36"/>
+          <w:lang w:val="hu-HU"/>
+        </w:rPr>
+        <w:t>:</w:t>
+      </w:r>
+    </w:p>
+    <w:p>
+      <w:pPr>
+        <w:jc w:val="right"/>
+        <w:rPr>
+          <w:rFonts w:asciiTheme="majorHAnsi" w:hAnsiTheme="majorHAnsi" w:cstheme="majorHAnsi"/>
+          <w:i/>
+          <w:sz w:val="36"/>
+          <w:lang w:val="hu-HU"/>
+        </w:rPr>
+      </w:pPr>
+      <w:r>
+        <w:rPr>
+          <w:rFonts w:asciiTheme="majorHAnsi" w:hAnsiTheme="majorHAnsi" w:cstheme="majorHAnsi"/>
+          <w:i/>
+          <w:sz w:val="36"/>
+          <w:lang w:val="hu-HU"/>
+        </w:rPr>
+        <w:t>Kovács Norbert</w:t>
+      </w:r>
+    </w:p>
+    <w:p>
+      <w:pPr>
+        <w:jc w:val="right"/>
+        <w:rPr>
+          <w:rFonts w:asciiTheme="majorHAnsi" w:hAnsiTheme="majorHAnsi" w:cstheme="majorHAnsi"/>
+          <w:sz w:val="36"/>
+          <w:lang w:val="hu-HU"/>
+        </w:rPr>
+      </w:pPr>
+      <w:r>
+        <w:rPr>
+          <w:rFonts w:asciiTheme="majorHAnsi" w:hAnsiTheme="majorHAnsi" w:cstheme="majorHAnsi"/>
+          <w:i/>
+          <w:sz w:val="36"/>
+          <w:lang w:val="hu-HU"/>
+        </w:rPr>
+        <w:t xml:space="preserve"> Makkai Nándor</w:t>
+      </w:r>
+    </w:p>
+    <w:p>
+      <w:pPr>
+        <w:jc w:val="right"/>
+        <w:rPr>
+          <w:rFonts w:asciiTheme="majorHAnsi" w:hAnsiTheme="majorHAnsi" w:cstheme="majorHAnsi"/>
           <w:b/>
           <w:sz w:val="48"/>
           <w:lang w:val="hu-HU"/>
@@ -141,6 +232,14 @@
           <w:lang w:val="hu-HU"/>
         </w:rPr>
       </w:pPr>
+      <w:r>
+        <w:rPr>
+          <w:rFonts w:asciiTheme="majorHAnsi" w:hAnsiTheme="majorHAnsi" w:cstheme="majorHAnsi"/>
+          <w:sz w:val="36"/>
+          <w:lang w:val="hu-HU"/>
+        </w:rPr>
+        <w:t>Szoftver rendszerek tervezése</w:t>
+      </w:r>
     </w:p>
     <w:p>
       <w:pPr>
@@ -154,18 +253,18 @@
       <w:r>
         <w:rPr>
           <w:rFonts w:asciiTheme="majorHAnsi" w:hAnsiTheme="majorHAnsi" w:cstheme="majorHAnsi"/>
-          <w:sz w:val="36"/>
-          <w:lang w:val="hu-HU"/>
-        </w:rPr>
-        <w:t>Készítette</w:t>
-      </w:r>
-      <w:r>
-        <w:rPr>
-          <w:rFonts w:asciiTheme="majorHAnsi" w:hAnsiTheme="majorHAnsi" w:cstheme="majorHAnsi"/>
-          <w:sz w:val="36"/>
-          <w:lang w:val="hu-HU"/>
-        </w:rPr>
-        <w:t>:</w:t>
+          <w:sz w:val="24"/>
+          <w:lang w:val="hu-HU"/>
+        </w:rPr>
+        <w:tab/>
+      </w:r>
+      <w:r>
+        <w:rPr>
+          <w:rFonts w:asciiTheme="majorHAnsi" w:hAnsiTheme="majorHAnsi" w:cstheme="majorHAnsi"/>
+          <w:sz w:val="36"/>
+          <w:lang w:val="hu-HU"/>
+        </w:rPr>
+        <w:t>Sapientia EMTE</w:t>
       </w:r>
     </w:p>
     <w:p>
@@ -173,19 +272,17 @@
         <w:jc w:val="right"/>
         <w:rPr>
           <w:rFonts w:asciiTheme="majorHAnsi" w:hAnsiTheme="majorHAnsi" w:cstheme="majorHAnsi"/>
-          <w:i/>
-          <w:sz w:val="36"/>
-          <w:lang w:val="hu-HU"/>
-        </w:rPr>
-      </w:pPr>
-      <w:r>
-        <w:rPr>
-          <w:rFonts w:asciiTheme="majorHAnsi" w:hAnsiTheme="majorHAnsi" w:cstheme="majorHAnsi"/>
-          <w:i/>
-          <w:sz w:val="36"/>
-          <w:lang w:val="hu-HU"/>
-        </w:rPr>
-        <w:t>Kovács Norbert</w:t>
+          <w:sz w:val="36"/>
+          <w:lang w:val="hu-HU"/>
+        </w:rPr>
+      </w:pPr>
+      <w:r>
+        <w:rPr>
+          <w:rFonts w:asciiTheme="majorHAnsi" w:hAnsiTheme="majorHAnsi" w:cstheme="majorHAnsi"/>
+          <w:sz w:val="36"/>
+          <w:lang w:val="hu-HU"/>
+        </w:rPr>
+        <w:t>2020</w:t>
       </w:r>
     </w:p>
     <w:p>
@@ -197,23 +294,170 @@
           <w:lang w:val="hu-HU"/>
         </w:rPr>
       </w:pPr>
-      <w:r>
-        <w:rPr>
-          <w:rFonts w:asciiTheme="majorHAnsi" w:hAnsiTheme="majorHAnsi" w:cstheme="majorHAnsi"/>
-          <w:i/>
-          <w:sz w:val="36"/>
-          <w:lang w:val="hu-HU"/>
-        </w:rPr>
-        <w:t xml:space="preserve"> Makkai Nándor</w:t>
-      </w:r>
     </w:p>
     <w:p>
       <w:pPr>
         <w:jc w:val="right"/>
         <w:rPr>
           <w:rFonts w:asciiTheme="majorHAnsi" w:hAnsiTheme="majorHAnsi" w:cstheme="majorHAnsi"/>
+          <w:sz w:val="36"/>
+          <w:lang w:val="hu-HU"/>
+        </w:rPr>
+      </w:pPr>
+    </w:p>
+    <w:sdt>
+      <w:sdtPr>
+        <w:rPr>
+          <w:lang w:val="hu-HU"/>
+        </w:rPr>
+        <w:id w:val="1755162500"/>
+        <w:docPartObj>
+          <w:docPartGallery w:val="Table of Contents"/>
+          <w:docPartUnique/>
+        </w:docPartObj>
+      </w:sdtPr>
+      <w:sdtEndPr>
+        <w:rPr>
+          <w:rFonts w:asciiTheme="minorHAnsi" w:eastAsiaTheme="minorHAnsi" w:hAnsiTheme="minorHAnsi" w:cstheme="minorBidi"/>
           <w:b/>
-          <w:sz w:val="48"/>
+          <w:bCs/>
+          <w:color w:val="auto"/>
+          <w:sz w:val="22"/>
+          <w:szCs w:val="22"/>
+        </w:rPr>
+      </w:sdtEndPr>
+      <w:sdtContent>
+        <w:p>
+          <w:pPr>
+            <w:pStyle w:val="Tartalomjegyzkcmsora"/>
+            <w:jc w:val="center"/>
+            <w:rPr>
+              <w:sz w:val="40"/>
+            </w:rPr>
+          </w:pPr>
+          <w:r>
+            <w:rPr>
+              <w:sz w:val="40"/>
+              <w:lang w:val="hu-HU"/>
+            </w:rPr>
+            <w:t>Tartalomjegyzék</w:t>
+          </w:r>
+        </w:p>
+        <w:p>
+          <w:pPr>
+            <w:pStyle w:val="TJ1"/>
+            <w:tabs>
+              <w:tab w:val="right" w:leader="dot" w:pos="9396"/>
+            </w:tabs>
+            <w:rPr>
+              <w:rFonts w:eastAsiaTheme="minorEastAsia"/>
+              <w:noProof/>
+              <w:sz w:val="28"/>
+            </w:rPr>
+          </w:pPr>
+          <w:r>
+            <w:rPr>
+              <w:sz w:val="28"/>
+            </w:rPr>
+            <w:fldChar w:fldCharType="begin"/>
+          </w:r>
+          <w:r>
+            <w:rPr>
+              <w:sz w:val="28"/>
+            </w:rPr>
+            <w:instrText xml:space="preserve"> TOC \o "1-3" \h \z \u </w:instrText>
+          </w:r>
+          <w:r>
+            <w:rPr>
+              <w:sz w:val="28"/>
+            </w:rPr>
+            <w:fldChar w:fldCharType="separate"/>
+          </w:r>
+          <w:hyperlink w:anchor="_Toc57487885" w:history="1">
+            <w:r>
+              <w:rPr>
+                <w:rStyle w:val="Hiperhivatkozs"/>
+                <w:noProof/>
+                <w:sz w:val="28"/>
+                <w:lang w:val="hu-HU"/>
+              </w:rPr>
+              <w:t>Bevezetés</w:t>
+            </w:r>
+            <w:r>
+              <w:rPr>
+                <w:noProof/>
+                <w:webHidden/>
+                <w:sz w:val="28"/>
+              </w:rPr>
+              <w:tab/>
+            </w:r>
+            <w:r>
+              <w:rPr>
+                <w:noProof/>
+                <w:webHidden/>
+                <w:sz w:val="28"/>
+              </w:rPr>
+              <w:fldChar w:fldCharType="begin"/>
+            </w:r>
+            <w:r>
+              <w:rPr>
+                <w:noProof/>
+                <w:webHidden/>
+                <w:sz w:val="28"/>
+              </w:rPr>
+              <w:instrText xml:space="preserve"> PAGEREF _Toc57487885 \h </w:instrText>
+            </w:r>
+            <w:r>
+              <w:rPr>
+                <w:noProof/>
+                <w:webHidden/>
+                <w:sz w:val="28"/>
+              </w:rPr>
+            </w:r>
+            <w:r>
+              <w:rPr>
+                <w:noProof/>
+                <w:webHidden/>
+                <w:sz w:val="28"/>
+              </w:rPr>
+              <w:fldChar w:fldCharType="separate"/>
+            </w:r>
+            <w:r>
+              <w:rPr>
+                <w:noProof/>
+                <w:webHidden/>
+                <w:sz w:val="28"/>
+              </w:rPr>
+              <w:t>3</w:t>
+            </w:r>
+            <w:r>
+              <w:rPr>
+                <w:noProof/>
+                <w:webHidden/>
+                <w:sz w:val="28"/>
+              </w:rPr>
+              <w:fldChar w:fldCharType="end"/>
+            </w:r>
+          </w:hyperlink>
+        </w:p>
+        <w:p>
+          <w:r>
+            <w:rPr>
+              <w:b/>
+              <w:bCs/>
+              <w:sz w:val="28"/>
+              <w:lang w:val="hu-HU"/>
+            </w:rPr>
+            <w:fldChar w:fldCharType="end"/>
+          </w:r>
+        </w:p>
+      </w:sdtContent>
+    </w:sdt>
+    <w:p>
+      <w:pPr>
+        <w:rPr>
+          <w:rFonts w:asciiTheme="majorHAnsi" w:hAnsiTheme="majorHAnsi" w:cstheme="majorHAnsi"/>
+          <w:sz w:val="36"/>
           <w:lang w:val="hu-HU"/>
         </w:rPr>
       </w:pPr>
@@ -227,14 +471,6 @@
           <w:lang w:val="hu-HU"/>
         </w:rPr>
       </w:pPr>
-      <w:r>
-        <w:rPr>
-          <w:rFonts w:asciiTheme="majorHAnsi" w:hAnsiTheme="majorHAnsi" w:cstheme="majorHAnsi"/>
-          <w:sz w:val="36"/>
-          <w:lang w:val="hu-HU"/>
-        </w:rPr>
-        <w:t>Szoftver rendszerek tervezése</w:t>
-      </w:r>
     </w:p>
     <w:p>
       <w:pPr>
@@ -245,60 +481,6 @@
           <w:lang w:val="hu-HU"/>
         </w:rPr>
       </w:pPr>
-      <w:r>
-        <w:rPr>
-          <w:rFonts w:asciiTheme="majorHAnsi" w:hAnsiTheme="majorHAnsi" w:cstheme="majorHAnsi"/>
-          <w:sz w:val="24"/>
-          <w:lang w:val="hu-HU"/>
-        </w:rPr>
-        <w:tab/>
-      </w:r>
-      <w:r>
-        <w:rPr>
-          <w:rFonts w:asciiTheme="majorHAnsi" w:hAnsiTheme="majorHAnsi" w:cstheme="majorHAnsi"/>
-          <w:sz w:val="36"/>
-          <w:lang w:val="hu-HU"/>
-        </w:rPr>
-        <w:t>Sapientia EMTE</w:t>
-      </w:r>
-    </w:p>
-    <w:p>
-      <w:pPr>
-        <w:jc w:val="right"/>
-        <w:rPr>
-          <w:rFonts w:asciiTheme="majorHAnsi" w:hAnsiTheme="majorHAnsi" w:cstheme="majorHAnsi"/>
-          <w:sz w:val="36"/>
-          <w:lang w:val="hu-HU"/>
-        </w:rPr>
-      </w:pPr>
-      <w:r>
-        <w:rPr>
-          <w:rFonts w:asciiTheme="majorHAnsi" w:hAnsiTheme="majorHAnsi" w:cstheme="majorHAnsi"/>
-          <w:sz w:val="36"/>
-          <w:lang w:val="hu-HU"/>
-        </w:rPr>
-        <w:t>2020</w:t>
-      </w:r>
-    </w:p>
-    <w:p>
-      <w:pPr>
-        <w:jc w:val="right"/>
-        <w:rPr>
-          <w:rFonts w:asciiTheme="majorHAnsi" w:hAnsiTheme="majorHAnsi" w:cstheme="majorHAnsi"/>
-          <w:sz w:val="36"/>
-          <w:lang w:val="hu-HU"/>
-        </w:rPr>
-      </w:pPr>
-    </w:p>
-    <w:p>
-      <w:pPr>
-        <w:jc w:val="right"/>
-        <w:rPr>
-          <w:rFonts w:asciiTheme="majorHAnsi" w:hAnsiTheme="majorHAnsi" w:cstheme="majorHAnsi"/>
-          <w:sz w:val="36"/>
-          <w:lang w:val="hu-HU"/>
-        </w:rPr>
-      </w:pPr>
     </w:p>
     <w:p>
       <w:pPr>
@@ -321,27 +503,31 @@
       <w:pPr>
         <w:pStyle w:val="Cmsor1"/>
         <w:rPr>
-          <w:lang w:val="hu-HU"/>
-        </w:rPr>
-      </w:pPr>
-      <w:r>
-        <w:rPr>
+          <w:sz w:val="40"/>
+          <w:lang w:val="hu-HU"/>
+        </w:rPr>
+      </w:pPr>
+      <w:bookmarkStart w:id="1" w:name="_Toc57487885"/>
+      <w:r>
+        <w:rPr>
+          <w:sz w:val="40"/>
           <w:lang w:val="hu-HU"/>
         </w:rPr>
         <w:lastRenderedPageBreak/>
         <w:t>Bevezetés</w:t>
       </w:r>
-    </w:p>
-    <w:p>
-      <w:pPr>
-        <w:rPr>
-          <w:sz w:val="24"/>
-          <w:lang w:val="hu-HU"/>
-        </w:rPr>
-      </w:pPr>
-      <w:r>
-        <w:rPr>
-          <w:sz w:val="24"/>
+      <w:bookmarkEnd w:id="1"/>
+    </w:p>
+    <w:p>
+      <w:pPr>
+        <w:rPr>
+          <w:sz w:val="28"/>
+          <w:lang w:val="hu-HU"/>
+        </w:rPr>
+      </w:pPr>
+      <w:r>
+        <w:rPr>
+          <w:sz w:val="28"/>
           <w:lang w:val="hu-HU"/>
         </w:rPr>
         <w:t xml:space="preserve">Manapság jobbnál jobb videójátékok készülnek, kiemelkedő grafikával, innovatív megoldásokkal és </w:t>
@@ -349,7 +535,7 @@
       <w:proofErr w:type="gramStart"/>
       <w:r>
         <w:rPr>
-          <w:sz w:val="24"/>
+          <w:sz w:val="28"/>
           <w:lang w:val="hu-HU"/>
         </w:rPr>
         <w:t>ezáltal</w:t>
@@ -357,7 +543,7 @@
       <w:proofErr w:type="gramEnd"/>
       <w:r>
         <w:rPr>
-          <w:sz w:val="24"/>
+          <w:sz w:val="28"/>
           <w:lang w:val="hu-HU"/>
         </w:rPr>
         <w:t xml:space="preserve"> a régi klasszikus játékok feledésbe merülnek. Ezek tudatában egy </w:t>
@@ -365,7 +551,7 @@
       <w:proofErr w:type="gramStart"/>
       <w:r>
         <w:rPr>
-          <w:sz w:val="24"/>
+          <w:sz w:val="28"/>
           <w:lang w:val="hu-HU"/>
         </w:rPr>
         <w:t>klasszikus</w:t>
@@ -373,20 +559,18 @@
       <w:proofErr w:type="gramEnd"/>
       <w:r>
         <w:rPr>
-          <w:sz w:val="24"/>
+          <w:sz w:val="28"/>
           <w:lang w:val="hu-HU"/>
         </w:rPr>
         <w:t xml:space="preserve"> játék, a Torpedó népszerűsítését tűztük ki célul.</w:t>
       </w:r>
       <w:r>
         <w:rPr>
-          <w:sz w:val="24"/>
+          <w:sz w:val="28"/>
           <w:lang w:val="hu-HU"/>
         </w:rPr>
         <w:t xml:space="preserve"> Célunk eléréséhez egy weboldal elkészítése mellett döntöttünk.</w:t>
       </w:r>
-      <w:bookmarkStart w:id="0" w:name="_GoBack"/>
-      <w:bookmarkEnd w:id="0"/>
     </w:p>
     <w:sectPr>
       <w:pgSz w:w="12240" w:h="15840"/>
@@ -396,6 +580,56 @@
     </w:sectPr>
   </w:body>
 </w:document>
+</file>
+
+<file path=word/endnotes.xml><?xml version="1.0" encoding="utf-8"?>
+<w:endnotes xmlns:wpc="http://schemas.microsoft.com/office/word/2010/wordprocessingCanvas" xmlns:cx="http://schemas.microsoft.com/office/drawing/2014/chartex" xmlns:mc="http://schemas.openxmlformats.org/markup-compatibility/2006" xmlns:o="urn:schemas-microsoft-com:office:office" xmlns:r="http://schemas.openxmlformats.org/officeDocument/2006/relationships" xmlns:m="http://schemas.openxmlformats.org/officeDocument/2006/math" xmlns:v="urn:schemas-microsoft-com:vml" xmlns:wp14="http://schemas.microsoft.com/office/word/2010/wordprocessingDrawing" xmlns:wp="http://schemas.openxmlformats.org/drawingml/2006/wordprocessingDrawing" xmlns:w10="urn:schemas-microsoft-com:office:word" xmlns:w="http://schemas.openxmlformats.org/wordprocessingml/2006/main" xmlns:w14="http://schemas.microsoft.com/office/word/2010/wordml" xmlns:w15="http://schemas.microsoft.com/office/word/2012/wordml" xmlns:w16se="http://schemas.microsoft.com/office/word/2015/wordml/symex" xmlns:wpg="http://schemas.microsoft.com/office/word/2010/wordprocessingGroup" xmlns:wpi="http://schemas.microsoft.com/office/word/2010/wordprocessingInk" xmlns:wne="http://schemas.microsoft.com/office/word/2006/wordml" xmlns:wps="http://schemas.microsoft.com/office/word/2010/wordprocessingShape" mc:Ignorable="w14 w15 w16se wp14">
+  <w:endnote w:type="separator" w:id="-1">
+    <w:p>
+      <w:pPr>
+        <w:spacing w:after="0" w:line="240" w:lineRule="auto"/>
+      </w:pPr>
+      <w:r>
+        <w:separator/>
+      </w:r>
+    </w:p>
+  </w:endnote>
+  <w:endnote w:type="continuationSeparator" w:id="0">
+    <w:p>
+      <w:pPr>
+        <w:spacing w:after="0" w:line="240" w:lineRule="auto"/>
+      </w:pPr>
+      <w:r>
+        <w:continuationSeparator/>
+      </w:r>
+    </w:p>
+  </w:endnote>
+</w:endnotes>
+</file>
+
+<file path=word/footnotes.xml><?xml version="1.0" encoding="utf-8"?>
+<w:footnotes xmlns:wpc="http://schemas.microsoft.com/office/word/2010/wordprocessingCanvas" xmlns:cx="http://schemas.microsoft.com/office/drawing/2014/chartex" xmlns:mc="http://schemas.openxmlformats.org/markup-compatibility/2006" xmlns:o="urn:schemas-microsoft-com:office:office" xmlns:r="http://schemas.openxmlformats.org/officeDocument/2006/relationships" xmlns:m="http://schemas.openxmlformats.org/officeDocument/2006/math" xmlns:v="urn:schemas-microsoft-com:vml" xmlns:wp14="http://schemas.microsoft.com/office/word/2010/wordprocessingDrawing" xmlns:wp="http://schemas.openxmlformats.org/drawingml/2006/wordprocessingDrawing" xmlns:w10="urn:schemas-microsoft-com:office:word" xmlns:w="http://schemas.openxmlformats.org/wordprocessingml/2006/main" xmlns:w14="http://schemas.microsoft.com/office/word/2010/wordml" xmlns:w15="http://schemas.microsoft.com/office/word/2012/wordml" xmlns:w16se="http://schemas.microsoft.com/office/word/2015/wordml/symex" xmlns:wpg="http://schemas.microsoft.com/office/word/2010/wordprocessingGroup" xmlns:wpi="http://schemas.microsoft.com/office/word/2010/wordprocessingInk" xmlns:wne="http://schemas.microsoft.com/office/word/2006/wordml" xmlns:wps="http://schemas.microsoft.com/office/word/2010/wordprocessingShape" mc:Ignorable="w14 w15 w16se wp14">
+  <w:footnote w:type="separator" w:id="-1">
+    <w:p>
+      <w:pPr>
+        <w:spacing w:after="0" w:line="240" w:lineRule="auto"/>
+      </w:pPr>
+      <w:r>
+        <w:separator/>
+      </w:r>
+    </w:p>
+  </w:footnote>
+  <w:footnote w:type="continuationSeparator" w:id="0">
+    <w:p>
+      <w:pPr>
+        <w:spacing w:after="0" w:line="240" w:lineRule="auto"/>
+      </w:pPr>
+      <w:r>
+        <w:continuationSeparator/>
+      </w:r>
+    </w:p>
+  </w:footnote>
+</w:footnotes>
 </file>
 
 <file path=word/styles.xml><?xml version="1.0" encoding="utf-8"?>
@@ -816,7 +1050,6 @@
   <w:style w:type="character" w:default="1" w:styleId="Bekezdsalapbettpusa">
     <w:name w:val="Default Paragraph Font"/>
     <w:uiPriority w:val="1"/>
-    <w:semiHidden/>
     <w:unhideWhenUsed/>
   </w:style>
   <w:style w:type="table" w:default="1" w:styleId="Normltblzat">
@@ -851,6 +1084,85 @@
       <w:color w:val="2E74B5" w:themeColor="accent1" w:themeShade="BF"/>
       <w:sz w:val="32"/>
       <w:szCs w:val="32"/>
+    </w:rPr>
+  </w:style>
+  <w:style w:type="paragraph" w:styleId="lfej">
+    <w:name w:val="header"/>
+    <w:basedOn w:val="Norml"/>
+    <w:link w:val="lfejChar"/>
+    <w:uiPriority w:val="99"/>
+    <w:unhideWhenUsed/>
+    <w:rsid w:val="007B19F1"/>
+    <w:pPr>
+      <w:tabs>
+        <w:tab w:val="center" w:pos="4703"/>
+        <w:tab w:val="right" w:pos="9406"/>
+      </w:tabs>
+      <w:spacing w:after="0" w:line="240" w:lineRule="auto"/>
+    </w:pPr>
+  </w:style>
+  <w:style w:type="character" w:customStyle="1" w:styleId="lfejChar">
+    <w:name w:val="Élőfej Char"/>
+    <w:basedOn w:val="Bekezdsalapbettpusa"/>
+    <w:link w:val="lfej"/>
+    <w:uiPriority w:val="99"/>
+    <w:rsid w:val="007B19F1"/>
+  </w:style>
+  <w:style w:type="paragraph" w:styleId="llb">
+    <w:name w:val="footer"/>
+    <w:basedOn w:val="Norml"/>
+    <w:link w:val="llbChar"/>
+    <w:uiPriority w:val="99"/>
+    <w:unhideWhenUsed/>
+    <w:rsid w:val="007B19F1"/>
+    <w:pPr>
+      <w:tabs>
+        <w:tab w:val="center" w:pos="4703"/>
+        <w:tab w:val="right" w:pos="9406"/>
+      </w:tabs>
+      <w:spacing w:after="0" w:line="240" w:lineRule="auto"/>
+    </w:pPr>
+  </w:style>
+  <w:style w:type="character" w:customStyle="1" w:styleId="llbChar">
+    <w:name w:val="Élőláb Char"/>
+    <w:basedOn w:val="Bekezdsalapbettpusa"/>
+    <w:link w:val="llb"/>
+    <w:uiPriority w:val="99"/>
+    <w:rsid w:val="007B19F1"/>
+  </w:style>
+  <w:style w:type="paragraph" w:styleId="Tartalomjegyzkcmsora">
+    <w:name w:val="TOC Heading"/>
+    <w:basedOn w:val="Cmsor1"/>
+    <w:next w:val="Norml"/>
+    <w:uiPriority w:val="39"/>
+    <w:unhideWhenUsed/>
+    <w:qFormat/>
+    <w:rsid w:val="007B19F1"/>
+    <w:pPr>
+      <w:outlineLvl w:val="9"/>
+    </w:pPr>
+  </w:style>
+  <w:style w:type="paragraph" w:styleId="TJ1">
+    <w:name w:val="toc 1"/>
+    <w:basedOn w:val="Norml"/>
+    <w:next w:val="Norml"/>
+    <w:autoRedefine/>
+    <w:uiPriority w:val="39"/>
+    <w:unhideWhenUsed/>
+    <w:rsid w:val="007B19F1"/>
+    <w:pPr>
+      <w:spacing w:after="100"/>
+    </w:pPr>
+  </w:style>
+  <w:style w:type="character" w:styleId="Hiperhivatkozs">
+    <w:name w:val="Hyperlink"/>
+    <w:basedOn w:val="Bekezdsalapbettpusa"/>
+    <w:uiPriority w:val="99"/>
+    <w:unhideWhenUsed/>
+    <w:rsid w:val="007B19F1"/>
+    <w:rPr>
+      <w:color w:val="0563C1" w:themeColor="hyperlink"/>
+      <w:u w:val="single"/>
     </w:rPr>
   </w:style>
 </w:styles>
@@ -1115,4 +1427,16 @@
     </a:ext>
   </a:extLst>
 </a:theme>
+</file>
+
+<file path=customXml/item1.xml><?xml version="1.0" encoding="utf-8"?>
+<b:Sources xmlns:b="http://schemas.openxmlformats.org/officeDocument/2006/bibliography" xmlns="http://schemas.openxmlformats.org/officeDocument/2006/bibliography" SelectedStyle="\APASixthEditionOfficeOnline.xsl" StyleName="APA" Version="6"/>
+</file>
+
+<file path=customXml/itemProps1.xml><?xml version="1.0" encoding="utf-8"?>
+<ds:datastoreItem xmlns:ds="http://schemas.openxmlformats.org/officeDocument/2006/customXml" ds:itemID="{D18F1D9D-BF0E-47A5-8F55-8F42EF12EEB8}">
+  <ds:schemaRefs>
+    <ds:schemaRef ds:uri="http://schemas.openxmlformats.org/officeDocument/2006/bibliography"/>
+  </ds:schemaRefs>
+</ds:datastoreItem>
 </file>
</xml_diff>